<commit_message>
Terminando Diagramas HU5 y HU6
</commit_message>
<xml_diff>
--- a/Documentacion/Planning.docx
+++ b/Documentacion/Planning.docx
@@ -2264,7 +2264,7 @@
               <w:jc w:val="center"/>
             </w:pPr>
             <w:r>
-              <w:t>Media</w:t>
+              <w:t>Alta</w:t>
             </w:r>
           </w:p>
         </w:tc>
@@ -2381,7 +2381,7 @@
               <w:cnfStyle w:val="000000100000" w:firstRow="0" w:lastRow="0" w:firstColumn="0" w:lastColumn="0" w:oddVBand="0" w:evenVBand="0" w:oddHBand="1" w:evenHBand="0" w:firstRowFirstColumn="0" w:firstRowLastColumn="0" w:lastRowFirstColumn="0" w:lastRowLastColumn="0"/>
             </w:pPr>
             <w:r>
-              <w:t>13</w:t>
+              <w:t>20</w:t>
             </w:r>
           </w:p>
         </w:tc>
@@ -2554,7 +2554,7 @@
               <w:jc w:val="center"/>
             </w:pPr>
             <w:r>
-              <w:t>Alta</w:t>
+              <w:t>Media</w:t>
             </w:r>
           </w:p>
         </w:tc>
@@ -2595,7 +2595,7 @@
               <w:t xml:space="preserve"> </w:t>
             </w:r>
             <w:r>
-              <w:t>Cliente</w:t>
+              <w:t>Cajero</w:t>
             </w:r>
           </w:p>
           <w:p>
@@ -2644,7 +2644,10 @@
               <w:cnfStyle w:val="000000100000" w:firstRow="0" w:lastRow="0" w:firstColumn="0" w:lastColumn="0" w:oddVBand="0" w:evenVBand="0" w:oddHBand="1" w:evenHBand="0" w:firstRowFirstColumn="0" w:firstRowLastColumn="0" w:lastRowFirstColumn="0" w:lastRowLastColumn="0"/>
             </w:pPr>
             <w:r>
-              <w:t>El cliente no desea la compra de algún producto.</w:t>
+              <w:t>El cliente no desea la compra de algún producto</w:t>
+            </w:r>
+            <w:r>
+              <w:t xml:space="preserve"> por lo que el cajero tendrá que cancelar la venta. </w:t>
             </w:r>
           </w:p>
         </w:tc>
@@ -2658,7 +2661,7 @@
               <w:cnfStyle w:val="000000100000" w:firstRow="0" w:lastRow="0" w:firstColumn="0" w:lastColumn="0" w:oddVBand="0" w:evenVBand="0" w:oddHBand="1" w:evenHBand="0" w:firstRowFirstColumn="0" w:firstRowLastColumn="0" w:lastRowFirstColumn="0" w:lastRowLastColumn="0"/>
             </w:pPr>
             <w:r>
-              <w:t>8</w:t>
+              <w:t>13</w:t>
             </w:r>
           </w:p>
         </w:tc>
@@ -2716,7 +2719,7 @@
               <w:t xml:space="preserve"> </w:t>
             </w:r>
             <w:r>
-              <w:t>Cliente</w:t>
+              <w:t>Cajero</w:t>
             </w:r>
           </w:p>
           <w:p>
@@ -2731,7 +2734,16 @@
               <w:t>Quiero:</w:t>
             </w:r>
             <w:r>
-              <w:t xml:space="preserve"> Generar mi pago</w:t>
+              <w:t xml:space="preserve"> Generar </w:t>
+            </w:r>
+            <w:r>
+              <w:t>el</w:t>
+            </w:r>
+            <w:r>
+              <w:t xml:space="preserve"> pago</w:t>
+            </w:r>
+            <w:r>
+              <w:t xml:space="preserve"> del cliente</w:t>
             </w:r>
           </w:p>
           <w:p>
@@ -2746,7 +2758,10 @@
               <w:t>Para:</w:t>
             </w:r>
             <w:r>
-              <w:t xml:space="preserve"> Completar mi</w:t>
+              <w:t xml:space="preserve"> Completar </w:t>
+            </w:r>
+            <w:r>
+              <w:t>la</w:t>
             </w:r>
             <w:r>
               <w:t xml:space="preserve"> </w:t>
@@ -2765,7 +2780,13 @@
               <w:cnfStyle w:val="000000000000" w:firstRow="0" w:lastRow="0" w:firstColumn="0" w:lastColumn="0" w:oddVBand="0" w:evenVBand="0" w:oddHBand="0" w:evenHBand="0" w:firstRowFirstColumn="0" w:firstRowLastColumn="0" w:lastRowFirstColumn="0" w:lastRowLastColumn="0"/>
             </w:pPr>
             <w:r>
-              <w:t>El cliente elige el método de pago deseado y completa la transacción.</w:t>
+              <w:t xml:space="preserve">El </w:t>
+            </w:r>
+            <w:r>
+              <w:t>cajero</w:t>
+            </w:r>
+            <w:r>
+              <w:t xml:space="preserve"> elige el método de pago deseado y completa la transacción.</w:t>
             </w:r>
           </w:p>
         </w:tc>
@@ -2920,7 +2941,7 @@
               <w:jc w:val="center"/>
             </w:pPr>
             <w:r>
-              <w:t>Media</w:t>
+              <w:t>Alta</w:t>
             </w:r>
           </w:p>
         </w:tc>
@@ -2976,7 +2997,10 @@
               <w:t>Quiero:</w:t>
             </w:r>
             <w:r>
-              <w:t xml:space="preserve"> Modificar producto</w:t>
+              <w:t xml:space="preserve"> </w:t>
+            </w:r>
+            <w:r>
+              <w:t>Registrar la Venta en la Base de Datos</w:t>
             </w:r>
           </w:p>
           <w:p>
@@ -2991,7 +3015,10 @@
               <w:t>Para:</w:t>
             </w:r>
             <w:r>
-              <w:t xml:space="preserve"> Corregir errores o actualizar algún campo</w:t>
+              <w:t xml:space="preserve"> </w:t>
+            </w:r>
+            <w:r>
+              <w:t>Mantener un registro preciso de todas las transacciones realizadas</w:t>
             </w:r>
           </w:p>
         </w:tc>
@@ -3001,10 +3028,11 @@
           </w:tcPr>
           <w:p>
             <w:pPr>
+              <w:spacing w:after="0" w:line="240" w:lineRule="auto"/>
               <w:cnfStyle w:val="000000000000" w:firstRow="0" w:lastRow="0" w:firstColumn="0" w:lastColumn="0" w:oddVBand="0" w:evenVBand="0" w:oddHBand="0" w:evenHBand="0" w:firstRowFirstColumn="0" w:firstRowLastColumn="0" w:lastRowFirstColumn="0" w:lastRowLastColumn="0"/>
             </w:pPr>
             <w:r>
-              <w:t>El sistema muestra una lista de productos existentes en el inventario, junto con la opción de editar cada uno de ellos.</w:t>
+              <w:t>Después de que el cajero haya completado una transacción de venta, el sistema debe capturar automáticamente la información relevante de la venta, incluyendo la fecha, hora, productos vendidos y el total de la venta.</w:t>
             </w:r>
           </w:p>
           <w:p>
@@ -3012,7 +3040,7 @@
               <w:cnfStyle w:val="000000000000" w:firstRow="0" w:lastRow="0" w:firstColumn="0" w:lastColumn="0" w:oddVBand="0" w:evenVBand="0" w:oddHBand="0" w:evenHBand="0" w:firstRowFirstColumn="0" w:firstRowLastColumn="0" w:lastRowFirstColumn="0" w:lastRowLastColumn="0"/>
             </w:pPr>
             <w:r>
-              <w:t>Se pueden modificar el nombre, precio, descripción, marca y cantidad disponible del producto seleccionado.</w:t>
+              <w:t>La información capturada debe ser enviada y almacenada de manera segura en la base de datos.</w:t>
             </w:r>
           </w:p>
           <w:p>
@@ -3020,8 +3048,29 @@
               <w:cnfStyle w:val="000000000000" w:firstRow="0" w:lastRow="0" w:firstColumn="0" w:lastColumn="0" w:oddVBand="0" w:evenVBand="0" w:oddHBand="0" w:evenHBand="0" w:firstRowFirstColumn="0" w:firstRowLastColumn="0" w:lastRowFirstColumn="0" w:lastRowLastColumn="0"/>
             </w:pPr>
             <w:r>
-              <w:t>Los cambios realizados se reflejan correctamente en el inventario y en la visualización del producto.</w:t>
-            </w:r>
+              <w:t>La base de datos debe ser actualizada de manera adecuada para reflejar la venta realizada, incluyendo la reducción de la cantidad disponible de los productos vendidos en el inventario.</w:t>
+            </w:r>
+          </w:p>
+          <w:p>
+            <w:pPr>
+              <w:cnfStyle w:val="000000000000" w:firstRow="0" w:lastRow="0" w:firstColumn="0" w:lastColumn="0" w:oddVBand="0" w:evenVBand="0" w:oddHBand="0" w:evenHBand="0" w:firstRowFirstColumn="0" w:firstRowLastColumn="0" w:lastRowFirstColumn="0" w:lastRowLastColumn="0"/>
+            </w:pPr>
+            <w:r>
+              <w:t>Se deben implementar medidas de seguridad para garantizar que solo las transacciones exitosas sean registradas en la base de datos.</w:t>
+            </w:r>
+          </w:p>
+          <w:p>
+            <w:pPr>
+              <w:cnfStyle w:val="000000000000" w:firstRow="0" w:lastRow="0" w:firstColumn="0" w:lastColumn="0" w:oddVBand="0" w:evenVBand="0" w:oddHBand="0" w:evenHBand="0" w:firstRowFirstColumn="0" w:firstRowLastColumn="0" w:lastRowFirstColumn="0" w:lastRowLastColumn="0"/>
+            </w:pPr>
+            <w:r>
+              <w:t>El sistema debe proporcionar retroalimentación visual o un mensaje de confirmación al administrador una vez que la venta haya sido registrada con éxito en la base de datos.</w:t>
+            </w:r>
+          </w:p>
+          <w:p>
+            <w:pPr>
+              <w:cnfStyle w:val="000000000000" w:firstRow="0" w:lastRow="0" w:firstColumn="0" w:lastColumn="0" w:oddVBand="0" w:evenVBand="0" w:oddHBand="0" w:evenHBand="0" w:firstRowFirstColumn="0" w:firstRowLastColumn="0" w:lastRowFirstColumn="0" w:lastRowLastColumn="0"/>
+            </w:pPr>
           </w:p>
         </w:tc>
         <w:tc>
@@ -3034,7 +3083,7 @@
               <w:cnfStyle w:val="000000000000" w:firstRow="0" w:lastRow="0" w:firstColumn="0" w:lastColumn="0" w:oddVBand="0" w:evenVBand="0" w:oddHBand="0" w:evenHBand="0" w:firstRowFirstColumn="0" w:firstRowLastColumn="0" w:lastRowFirstColumn="0" w:lastRowLastColumn="0"/>
             </w:pPr>
             <w:r>
-              <w:t>5</w:t>
+              <w:t>20</w:t>
             </w:r>
           </w:p>
         </w:tc>
@@ -3414,6 +3463,7 @@
         <w:rPr>
           <w:noProof/>
         </w:rPr>
+        <w:lastRenderedPageBreak/>
         <w:drawing>
           <wp:inline distT="0" distB="0" distL="0" distR="0" wp14:anchorId="6665B97D" wp14:editId="13245486">
             <wp:extent cx="5099222" cy="3766220"/>
@@ -3464,7 +3514,6 @@
         <w:rPr>
           <w:noProof/>
         </w:rPr>
-        <w:lastRenderedPageBreak/>
         <w:drawing>
           <wp:inline distT="0" distB="0" distL="0" distR="0" wp14:anchorId="0727731F" wp14:editId="3FC7FC12">
             <wp:extent cx="5090984" cy="3372107"/>
@@ -3514,6 +3563,7 @@
         <w:rPr>
           <w:noProof/>
         </w:rPr>
+        <w:lastRenderedPageBreak/>
         <w:drawing>
           <wp:inline distT="0" distB="0" distL="0" distR="0" wp14:anchorId="5E5BCAD3" wp14:editId="3508F1E3">
             <wp:extent cx="4934391" cy="1112109"/>
@@ -3770,8 +3820,124 @@
       </w:rPr>
     </w:lvl>
   </w:abstractNum>
+  <w:abstractNum w:abstractNumId="1" w15:restartNumberingAfterBreak="0">
+    <w:nsid w:val="0F49283D"/>
+    <w:multiLevelType w:val="multilevel"/>
+    <w:tmpl w:val="CEF2CA50"/>
+    <w:lvl w:ilvl="0">
+      <w:start w:val="1"/>
+      <w:numFmt w:val="decimal"/>
+      <w:lvlText w:val="%1."/>
+      <w:lvlJc w:val="left"/>
+      <w:pPr>
+        <w:tabs>
+          <w:tab w:val="num" w:pos="720"/>
+        </w:tabs>
+        <w:ind w:left="720" w:hanging="360"/>
+      </w:pPr>
+    </w:lvl>
+    <w:lvl w:ilvl="1" w:tentative="1">
+      <w:start w:val="1"/>
+      <w:numFmt w:val="decimal"/>
+      <w:lvlText w:val="%2."/>
+      <w:lvlJc w:val="left"/>
+      <w:pPr>
+        <w:tabs>
+          <w:tab w:val="num" w:pos="1440"/>
+        </w:tabs>
+        <w:ind w:left="1440" w:hanging="360"/>
+      </w:pPr>
+    </w:lvl>
+    <w:lvl w:ilvl="2" w:tentative="1">
+      <w:start w:val="1"/>
+      <w:numFmt w:val="decimal"/>
+      <w:lvlText w:val="%3."/>
+      <w:lvlJc w:val="left"/>
+      <w:pPr>
+        <w:tabs>
+          <w:tab w:val="num" w:pos="2160"/>
+        </w:tabs>
+        <w:ind w:left="2160" w:hanging="360"/>
+      </w:pPr>
+    </w:lvl>
+    <w:lvl w:ilvl="3" w:tentative="1">
+      <w:start w:val="1"/>
+      <w:numFmt w:val="decimal"/>
+      <w:lvlText w:val="%4."/>
+      <w:lvlJc w:val="left"/>
+      <w:pPr>
+        <w:tabs>
+          <w:tab w:val="num" w:pos="2880"/>
+        </w:tabs>
+        <w:ind w:left="2880" w:hanging="360"/>
+      </w:pPr>
+    </w:lvl>
+    <w:lvl w:ilvl="4" w:tentative="1">
+      <w:start w:val="1"/>
+      <w:numFmt w:val="decimal"/>
+      <w:lvlText w:val="%5."/>
+      <w:lvlJc w:val="left"/>
+      <w:pPr>
+        <w:tabs>
+          <w:tab w:val="num" w:pos="3600"/>
+        </w:tabs>
+        <w:ind w:left="3600" w:hanging="360"/>
+      </w:pPr>
+    </w:lvl>
+    <w:lvl w:ilvl="5" w:tentative="1">
+      <w:start w:val="1"/>
+      <w:numFmt w:val="decimal"/>
+      <w:lvlText w:val="%6."/>
+      <w:lvlJc w:val="left"/>
+      <w:pPr>
+        <w:tabs>
+          <w:tab w:val="num" w:pos="4320"/>
+        </w:tabs>
+        <w:ind w:left="4320" w:hanging="360"/>
+      </w:pPr>
+    </w:lvl>
+    <w:lvl w:ilvl="6" w:tentative="1">
+      <w:start w:val="1"/>
+      <w:numFmt w:val="decimal"/>
+      <w:lvlText w:val="%7."/>
+      <w:lvlJc w:val="left"/>
+      <w:pPr>
+        <w:tabs>
+          <w:tab w:val="num" w:pos="5040"/>
+        </w:tabs>
+        <w:ind w:left="5040" w:hanging="360"/>
+      </w:pPr>
+    </w:lvl>
+    <w:lvl w:ilvl="7" w:tentative="1">
+      <w:start w:val="1"/>
+      <w:numFmt w:val="decimal"/>
+      <w:lvlText w:val="%8."/>
+      <w:lvlJc w:val="left"/>
+      <w:pPr>
+        <w:tabs>
+          <w:tab w:val="num" w:pos="5760"/>
+        </w:tabs>
+        <w:ind w:left="5760" w:hanging="360"/>
+      </w:pPr>
+    </w:lvl>
+    <w:lvl w:ilvl="8" w:tentative="1">
+      <w:start w:val="1"/>
+      <w:numFmt w:val="decimal"/>
+      <w:lvlText w:val="%9."/>
+      <w:lvlJc w:val="left"/>
+      <w:pPr>
+        <w:tabs>
+          <w:tab w:val="num" w:pos="6480"/>
+        </w:tabs>
+        <w:ind w:left="6480" w:hanging="360"/>
+      </w:pPr>
+    </w:lvl>
+  </w:abstractNum>
   <w:num w:numId="1" w16cid:durableId="1011489951">
     <w:abstractNumId w:val="0"/>
+  </w:num>
+  <w:num w:numId="2" w16cid:durableId="131221122">
+    <w:abstractNumId w:val="1"/>
   </w:num>
 </w:numbering>
 </file>
@@ -4224,7 +4390,6 @@
   <w:style w:type="character" w:default="1" w:styleId="Fuentedeprrafopredeter">
     <w:name w:val="Default Paragraph Font"/>
     <w:uiPriority w:val="1"/>
-    <w:semiHidden/>
     <w:unhideWhenUsed/>
   </w:style>
   <w:style w:type="table" w:default="1" w:styleId="Tablanormal">

</xml_diff>

<commit_message>
Terminando Pruebas y reporte 3er Sprint
</commit_message>
<xml_diff>
--- a/Documentacion/Planning.docx
+++ b/Documentacion/Planning.docx
@@ -1723,9 +1723,9 @@
           <w:color w:val="auto"/>
         </w:rPr>
       </w:pPr>
-      <w:bookmarkStart w:id="4" w:name="_Descripción"/>
-      <w:bookmarkStart w:id="5" w:name="_Hlk163149599"/>
-      <w:bookmarkEnd w:id="4"/>
+      <w:bookmarkStart w:id="2" w:name="_Descripción"/>
+      <w:bookmarkStart w:id="3" w:name="_Hlk163149599"/>
+      <w:bookmarkEnd w:id="2"/>
       <w:r>
         <w:rPr>
           <w:rFonts w:ascii="Arial" w:hAnsi="Arial" w:cs="Arial"/>
@@ -1750,7 +1750,7 @@
           <w:rFonts w:ascii="Arial" w:hAnsi="Arial" w:cs="Arial"/>
         </w:rPr>
       </w:pPr>
-      <w:bookmarkStart w:id="6" w:name="_Hlk163149559"/>
+      <w:bookmarkStart w:id="4" w:name="_Hlk163149559"/>
       <w:r>
         <w:rPr>
           <w:rFonts w:ascii="Arial" w:hAnsi="Arial" w:cs="Arial"/>
@@ -1758,8 +1758,8 @@
         <w:t>El sistema es una aplicación para gestionar una tienda de abarrotes. Permite realizar ventas, registrar nuevos productos, mantener un control de inventario y generar tickets para cada venta realizada. Los usuarios pueden agregar productos al carrito de compras, ver el total de la venta, realizar el pago y generar un recibo de compra. Además, el sistema permite a los administradores gestionar el inventario y visualizar reportes de ventas.</w:t>
       </w:r>
     </w:p>
-    <w:bookmarkEnd w:id="5"/>
-    <w:bookmarkEnd w:id="6"/>
+    <w:bookmarkEnd w:id="3"/>
+    <w:bookmarkEnd w:id="4"/>
     <w:p/>
     <w:p/>
     <w:p/>
@@ -1790,8 +1790,8 @@
           <w:color w:val="auto"/>
         </w:rPr>
       </w:pPr>
-      <w:bookmarkStart w:id="7" w:name="_Historia_de_Usuario"/>
-      <w:bookmarkEnd w:id="7"/>
+      <w:bookmarkStart w:id="5" w:name="_Historia_de_Usuario"/>
+      <w:bookmarkEnd w:id="5"/>
       <w:r>
         <w:rPr>
           <w:rFonts w:ascii="Arial" w:hAnsi="Arial" w:cs="Arial"/>
@@ -1883,8 +1883,8 @@
           <w:color w:val="auto"/>
         </w:rPr>
       </w:pPr>
-      <w:bookmarkStart w:id="8" w:name="_Historia_de_Usuario_1"/>
-      <w:bookmarkEnd w:id="8"/>
+      <w:bookmarkStart w:id="6" w:name="_Historia_de_Usuario_1"/>
+      <w:bookmarkEnd w:id="6"/>
     </w:p>
     <w:p>
       <w:pPr>
@@ -2649,6 +2649,10 @@
             <w:r>
               <w:t xml:space="preserve"> por lo que el cajero tendrá que cancelar la venta. </w:t>
             </w:r>
+            <w:r>
+              <w:br/>
+              <w:t>El cajero tuvo un error y desea empezar nuevamente el proceso.</w:t>
+            </w:r>
           </w:p>
         </w:tc>
         <w:tc>
@@ -2788,6 +2792,16 @@
             <w:r>
               <w:t xml:space="preserve"> elige el método de pago deseado y completa la transacción.</w:t>
             </w:r>
+            <w:r>
+              <w:t xml:space="preserve"> </w:t>
+            </w:r>
+            <w:r>
+              <w:rPr>
+                <w:rStyle w:val="oypena"/>
+                <w:color w:val="000000"/>
+              </w:rPr>
+              <w:t>Ingresa el efectivo o la tarjeta para confirmar pago.</w:t>
+            </w:r>
           </w:p>
         </w:tc>
         <w:tc>
@@ -3028,7 +3042,6 @@
           </w:tcPr>
           <w:p>
             <w:pPr>
-              <w:spacing w:after="0" w:line="240" w:lineRule="auto"/>
               <w:cnfStyle w:val="000000000000" w:firstRow="0" w:lastRow="0" w:firstColumn="0" w:lastColumn="0" w:oddVBand="0" w:evenVBand="0" w:oddHBand="0" w:evenHBand="0" w:firstRowFirstColumn="0" w:firstRowLastColumn="0" w:lastRowFirstColumn="0" w:lastRowLastColumn="0"/>
             </w:pPr>
             <w:r>
@@ -3113,8 +3126,8 @@
           <w:color w:val="auto"/>
         </w:rPr>
       </w:pPr>
-      <w:bookmarkStart w:id="9" w:name="_Planeación_de_los"/>
-      <w:bookmarkEnd w:id="9"/>
+      <w:bookmarkStart w:id="7" w:name="_Planeación_de_los"/>
+      <w:bookmarkEnd w:id="7"/>
       <w:r>
         <w:rPr>
           <w:rFonts w:ascii="Arial" w:hAnsi="Arial" w:cs="Arial"/>
@@ -3270,7 +3283,13 @@
               <w:cnfStyle w:val="000000100000" w:firstRow="0" w:lastRow="0" w:firstColumn="0" w:lastColumn="0" w:oddVBand="0" w:evenVBand="0" w:oddHBand="1" w:evenHBand="0" w:firstRowFirstColumn="0" w:firstRowLastColumn="0" w:lastRowFirstColumn="0" w:lastRowLastColumn="0"/>
             </w:pPr>
             <w:r>
-              <w:t>24/04/2024</w:t>
+              <w:t>2</w:t>
+            </w:r>
+            <w:r>
+              <w:t>9</w:t>
+            </w:r>
+            <w:r>
+              <w:t>/04/2024</w:t>
             </w:r>
           </w:p>
         </w:tc>
@@ -3425,7 +3444,10 @@
               <w:cnfStyle w:val="000000100000" w:firstRow="0" w:lastRow="0" w:firstColumn="0" w:lastColumn="0" w:oddVBand="0" w:evenVBand="0" w:oddHBand="1" w:evenHBand="0" w:firstRowFirstColumn="0" w:firstRowLastColumn="0" w:lastRowFirstColumn="0" w:lastRowLastColumn="0"/>
             </w:pPr>
             <w:r>
-              <w:t>21</w:t>
+              <w:t>2</w:t>
+            </w:r>
+            <w:r>
+              <w:t>6</w:t>
             </w:r>
           </w:p>
         </w:tc>
@@ -3451,8 +3473,8 @@
       <w:pPr>
         <w:pStyle w:val="Ttulo1"/>
       </w:pPr>
-      <w:bookmarkStart w:id="10" w:name="_Jira-Backlog"/>
-      <w:bookmarkEnd w:id="10"/>
+      <w:bookmarkStart w:id="8" w:name="_Jira-Backlog"/>
+      <w:bookmarkEnd w:id="8"/>
       <w:r>
         <w:t>Jira-Backlog</w:t>
       </w:r>
@@ -4390,6 +4412,7 @@
   <w:style w:type="character" w:default="1" w:styleId="Fuentedeprrafopredeter">
     <w:name w:val="Default Paragraph Font"/>
     <w:uiPriority w:val="1"/>
+    <w:semiHidden/>
     <w:unhideWhenUsed/>
   </w:style>
   <w:style w:type="table" w:default="1" w:styleId="Tablanormal">
@@ -4902,6 +4925,11 @@
       </w:tcPr>
     </w:tblStylePr>
   </w:style>
+  <w:style w:type="character" w:customStyle="1" w:styleId="oypena">
+    <w:name w:val="oypena"/>
+    <w:basedOn w:val="Fuentedeprrafopredeter"/>
+    <w:rsid w:val="000144E0"/>
+  </w:style>
 </w:styles>
 </file>
 

</xml_diff>

<commit_message>
Terminado presentacion proyecto Golden Mart
</commit_message>
<xml_diff>
--- a/Documentacion/Planning.docx
+++ b/Documentacion/Planning.docx
@@ -1723,9 +1723,9 @@
           <w:color w:val="auto"/>
         </w:rPr>
       </w:pPr>
-      <w:bookmarkStart w:id="4" w:name="_Descripción"/>
-      <w:bookmarkStart w:id="5" w:name="_Hlk163149599"/>
-      <w:bookmarkEnd w:id="4"/>
+      <w:bookmarkStart w:id="2" w:name="_Descripción"/>
+      <w:bookmarkStart w:id="3" w:name="_Hlk163149599"/>
+      <w:bookmarkEnd w:id="2"/>
       <w:r>
         <w:rPr>
           <w:rFonts w:ascii="Arial" w:hAnsi="Arial" w:cs="Arial"/>
@@ -1750,7 +1750,7 @@
           <w:rFonts w:ascii="Arial" w:hAnsi="Arial" w:cs="Arial"/>
         </w:rPr>
       </w:pPr>
-      <w:bookmarkStart w:id="6" w:name="_Hlk163149559"/>
+      <w:bookmarkStart w:id="4" w:name="_Hlk163149559"/>
       <w:r>
         <w:rPr>
           <w:rFonts w:ascii="Arial" w:hAnsi="Arial" w:cs="Arial"/>
@@ -1758,8 +1758,8 @@
         <w:t>El sistema es una aplicación para gestionar una tienda de abarrotes. Permite realizar ventas, registrar nuevos productos, mantener un control de inventario y generar tickets para cada venta realizada. Los usuarios pueden agregar productos al carrito de compras, ver el total de la venta, realizar el pago y generar un recibo de compra. Además, el sistema permite a los administradores gestionar el inventario y visualizar reportes de ventas.</w:t>
       </w:r>
     </w:p>
-    <w:bookmarkEnd w:id="5"/>
-    <w:bookmarkEnd w:id="6"/>
+    <w:bookmarkEnd w:id="3"/>
+    <w:bookmarkEnd w:id="4"/>
     <w:p/>
     <w:p/>
     <w:p/>
@@ -1790,8 +1790,8 @@
           <w:color w:val="auto"/>
         </w:rPr>
       </w:pPr>
-      <w:bookmarkStart w:id="7" w:name="_Historia_de_Usuario"/>
-      <w:bookmarkEnd w:id="7"/>
+      <w:bookmarkStart w:id="5" w:name="_Historia_de_Usuario"/>
+      <w:bookmarkEnd w:id="5"/>
       <w:r>
         <w:rPr>
           <w:rFonts w:ascii="Arial" w:hAnsi="Arial" w:cs="Arial"/>
@@ -1883,8 +1883,8 @@
           <w:color w:val="auto"/>
         </w:rPr>
       </w:pPr>
-      <w:bookmarkStart w:id="8" w:name="_Historia_de_Usuario_1"/>
-      <w:bookmarkEnd w:id="8"/>
+      <w:bookmarkStart w:id="6" w:name="_Historia_de_Usuario_1"/>
+      <w:bookmarkEnd w:id="6"/>
     </w:p>
     <w:p>
       <w:pPr>
@@ -3333,7 +3333,43 @@
                 <w:color w:val="0D0D0D"/>
                 <w:shd w:val="clear" w:color="auto" w:fill="FFFFFF"/>
               </w:rPr>
-              <w:t>Para registrar el detalle de una venta en la base de datos, el sistema debe recibir un ID de venta válido, un ID de producto y la cantidad del producto agregada, verificar la existencia de ambos IDs, validar que la cantidad sea un número entero positivo, insertar un nuevo registro en la tabla de detalles de ventas con los datos proporcionados y devolver una confirmación de éxito. En caso de IDs inválidos o cantidad no válida, el sistema debe emitir mensajes de error correspondientes, garantizando así un registro preciso del detalle de cada transacción.</w:t>
+              <w:t xml:space="preserve">Para registrar el detalle de una venta en la base de datos, el sistema debe recibir un ID de venta válido, un ID de producto y la cantidad del producto agregada, verificar la existencia de ambos </w:t>
+            </w:r>
+            <w:proofErr w:type="spellStart"/>
+            <w:r>
+              <w:rPr>
+                <w:rFonts w:ascii="Segoe UI" w:hAnsi="Segoe UI" w:cs="Segoe UI"/>
+                <w:color w:val="0D0D0D"/>
+                <w:shd w:val="clear" w:color="auto" w:fill="FFFFFF"/>
+              </w:rPr>
+              <w:t>IDs</w:t>
+            </w:r>
+            <w:proofErr w:type="spellEnd"/>
+            <w:r>
+              <w:rPr>
+                <w:rFonts w:ascii="Segoe UI" w:hAnsi="Segoe UI" w:cs="Segoe UI"/>
+                <w:color w:val="0D0D0D"/>
+                <w:shd w:val="clear" w:color="auto" w:fill="FFFFFF"/>
+              </w:rPr>
+              <w:t xml:space="preserve">, validar que la cantidad sea un número entero positivo, insertar un nuevo registro en la tabla de detalles de ventas con los datos proporcionados y devolver una confirmación de éxito. En caso de </w:t>
+            </w:r>
+            <w:proofErr w:type="spellStart"/>
+            <w:r>
+              <w:rPr>
+                <w:rFonts w:ascii="Segoe UI" w:hAnsi="Segoe UI" w:cs="Segoe UI"/>
+                <w:color w:val="0D0D0D"/>
+                <w:shd w:val="clear" w:color="auto" w:fill="FFFFFF"/>
+              </w:rPr>
+              <w:t>IDs</w:t>
+            </w:r>
+            <w:proofErr w:type="spellEnd"/>
+            <w:r>
+              <w:rPr>
+                <w:rFonts w:ascii="Segoe UI" w:hAnsi="Segoe UI" w:cs="Segoe UI"/>
+                <w:color w:val="0D0D0D"/>
+                <w:shd w:val="clear" w:color="auto" w:fill="FFFFFF"/>
+              </w:rPr>
+              <w:t xml:space="preserve"> inválidos o cantidad no válida, el sistema debe emitir mensajes de error correspondientes, garantizando así un registro preciso del detalle de cada transacción.</w:t>
             </w:r>
           </w:p>
         </w:tc>
@@ -3380,10 +3416,7 @@
               <w:cnfStyle w:val="000000100000" w:firstRow="0" w:lastRow="0" w:firstColumn="0" w:lastColumn="0" w:oddVBand="0" w:evenVBand="0" w:oddHBand="1" w:evenHBand="0" w:firstRowFirstColumn="0" w:firstRowLastColumn="0" w:lastRowFirstColumn="0" w:lastRowLastColumn="0"/>
             </w:pPr>
             <w:r>
-              <w:t>#</w:t>
-            </w:r>
-            <w:r>
-              <w:t>11</w:t>
+              <w:t>#11</w:t>
             </w:r>
           </w:p>
         </w:tc>
@@ -3425,10 +3458,7 @@
               <w:t>Quiero:</w:t>
             </w:r>
             <w:r>
-              <w:t xml:space="preserve"> Registrar </w:t>
-            </w:r>
-            <w:r>
-              <w:t>Categoría</w:t>
+              <w:t xml:space="preserve"> Registrar Categoría</w:t>
             </w:r>
           </w:p>
           <w:p>
@@ -3447,10 +3477,16 @@
               <w:t>Para:</w:t>
             </w:r>
             <w:r>
-              <w:t xml:space="preserve"> Mantener </w:t>
-            </w:r>
-            <w:r>
-              <w:t>un catalogo actualizado de produtos</w:t>
+              <w:t xml:space="preserve"> Mantener un </w:t>
+            </w:r>
+            <w:r>
+              <w:t>catálogo</w:t>
+            </w:r>
+            <w:r>
+              <w:t xml:space="preserve"> actualizado de </w:t>
+            </w:r>
+            <w:r>
+              <w:t>productos.</w:t>
             </w:r>
           </w:p>
         </w:tc>
@@ -3468,13 +3504,7 @@
               </w:rPr>
             </w:pPr>
             <w:r>
-              <w:t xml:space="preserve">El sistema registra </w:t>
-            </w:r>
-            <w:r>
-              <w:t>categorías</w:t>
-            </w:r>
-            <w:r>
-              <w:t xml:space="preserve"> con datos obligatorios y muestra un mensaje de confirmación tras el registro exitoso.</w:t>
+              <w:t>El sistema registra categorías con datos obligatorios y muestra un mensaje de confirmación tras el registro exitoso.</w:t>
             </w:r>
           </w:p>
         </w:tc>
@@ -3505,8 +3535,8 @@
           <w:color w:val="auto"/>
         </w:rPr>
       </w:pPr>
-      <w:bookmarkStart w:id="9" w:name="_Planeación_de_los"/>
-      <w:bookmarkEnd w:id="9"/>
+      <w:bookmarkStart w:id="7" w:name="_Planeación_de_los"/>
+      <w:bookmarkEnd w:id="7"/>
       <w:r>
         <w:rPr>
           <w:rFonts w:ascii="Arial" w:hAnsi="Arial" w:cs="Arial"/>
@@ -3760,10 +3790,18 @@
               <w:t>#7, #8</w:t>
             </w:r>
             <w:r>
-              <w:t>, #9 #10</w:t>
-            </w:r>
-            <w:r>
-              <w:t>,#11</w:t>
+              <w:t>, #9 #</w:t>
+            </w:r>
+            <w:proofErr w:type="gramStart"/>
+            <w:r>
+              <w:t>10</w:t>
+            </w:r>
+            <w:r>
+              <w:t>,#</w:t>
+            </w:r>
+            <w:proofErr w:type="gramEnd"/>
+            <w:r>
+              <w:t>11</w:t>
             </w:r>
           </w:p>
         </w:tc>
@@ -3858,8 +3896,8 @@
       <w:pPr>
         <w:pStyle w:val="Ttulo1"/>
       </w:pPr>
-      <w:bookmarkStart w:id="10" w:name="_Jira-Backlog"/>
-      <w:bookmarkEnd w:id="10"/>
+      <w:bookmarkStart w:id="8" w:name="_Jira-Backlog"/>
+      <w:bookmarkEnd w:id="8"/>
       <w:r>
         <w:t>Jira-Backlog</w:t>
       </w:r>

</xml_diff>